<commit_message>
adjusted dimenstions and layouts to better support landscape
</commit_message>
<xml_diff>
--- a/NineBoxMobile Notes.docx
+++ b/NineBoxMobile Notes.docx
@@ -1278,6 +1278,7 @@
           <w:rFonts w:ascii="Menlo" w:hAnsi="Menlo" w:cs="Courier"/>
           <w:color w:val="000000"/>
         </w:rPr>
+        <w:lastRenderedPageBreak/>
         <w:t>Initialstext.getText</w:t>
       </w:r>
       <w:proofErr w:type="spellEnd"/>
@@ -1316,7 +1317,6 @@
           <w:rFonts w:ascii="Menlo" w:hAnsi="Menlo" w:cs="Courier"/>
           <w:color w:val="000000"/>
         </w:rPr>
-        <w:lastRenderedPageBreak/>
         <w:br/>
         <w:t xml:space="preserve">                            </w:t>
       </w:r>
@@ -8590,7 +8590,6 @@
           <w:b/>
         </w:rPr>
       </w:pPr>
-      <w:bookmarkStart w:id="0" w:name="_GoBack"/>
       <w:r>
         <w:rPr>
           <w:b/>
@@ -8598,7 +8597,6 @@
         <w:t xml:space="preserve">Performance: </w:t>
       </w:r>
     </w:p>
-    <w:bookmarkEnd w:id="0"/>
     <w:p/>
     <w:p>
       <w:r>
@@ -8757,6 +8755,406 @@
       </w:hyperlink>
     </w:p>
     <w:p/>
+    <w:p/>
+    <w:p>
+      <w:r>
+        <w:t xml:space="preserve">Problems adding new jar file (java library).  </w:t>
+      </w:r>
+    </w:p>
+    <w:p/>
+    <w:p>
+      <w:r>
+        <w:t xml:space="preserve">Download and add to the libs folder.  Then follow these steps: </w:t>
+      </w:r>
+    </w:p>
+    <w:p/>
+    <w:p>
+      <w:pPr>
+        <w:numPr>
+          <w:ilvl w:val="0"/>
+          <w:numId w:val="2"/>
+        </w:numPr>
+        <w:shd w:val="clear" w:color="auto" w:fill="FFFFFF"/>
+        <w:spacing w:line="293" w:lineRule="atLeast"/>
+        <w:ind w:left="450"/>
+        <w:rPr>
+          <w:rFonts w:ascii="Arial" w:hAnsi="Arial" w:cs="Arial"/>
+          <w:color w:val="242729"/>
+          <w:sz w:val="23"/>
+          <w:szCs w:val="23"/>
+        </w:rPr>
+      </w:pPr>
+      <w:r>
+        <w:rPr>
+          <w:rFonts w:ascii="Arial" w:hAnsi="Arial" w:cs="Arial"/>
+          <w:color w:val="242729"/>
+          <w:sz w:val="23"/>
+          <w:szCs w:val="23"/>
+        </w:rPr>
+        <w:t>Place your .jar (in case it is .jar) file anywhere in C: (I recommend you to place the file in your Android project directory. For example: C:/Users//</w:t>
+      </w:r>
+      <w:proofErr w:type="spellStart"/>
+      <w:r>
+        <w:rPr>
+          <w:rFonts w:ascii="Arial" w:hAnsi="Arial" w:cs="Arial"/>
+          <w:color w:val="242729"/>
+          <w:sz w:val="23"/>
+          <w:szCs w:val="23"/>
+        </w:rPr>
+        <w:t>AndroidStudioProject</w:t>
+      </w:r>
+      <w:proofErr w:type="spellEnd"/>
+      <w:r>
+        <w:rPr>
+          <w:rFonts w:ascii="Arial" w:hAnsi="Arial" w:cs="Arial"/>
+          <w:color w:val="242729"/>
+          <w:sz w:val="23"/>
+          <w:szCs w:val="23"/>
+        </w:rPr>
+        <w:t>/</w:t>
+      </w:r>
+    </w:p>
+    <w:p>
+      <w:pPr>
+        <w:numPr>
+          <w:ilvl w:val="0"/>
+          <w:numId w:val="2"/>
+        </w:numPr>
+        <w:shd w:val="clear" w:color="auto" w:fill="FFFFFF"/>
+        <w:spacing w:line="293" w:lineRule="atLeast"/>
+        <w:ind w:left="450"/>
+        <w:rPr>
+          <w:rFonts w:ascii="Arial" w:hAnsi="Arial" w:cs="Arial"/>
+          <w:color w:val="242729"/>
+          <w:sz w:val="23"/>
+          <w:szCs w:val="23"/>
+        </w:rPr>
+      </w:pPr>
+      <w:r>
+        <w:rPr>
+          <w:rFonts w:ascii="Arial" w:hAnsi="Arial" w:cs="Arial"/>
+          <w:color w:val="242729"/>
+          <w:sz w:val="23"/>
+          <w:szCs w:val="23"/>
+        </w:rPr>
+        <w:t>Open your project in Android Studio.</w:t>
+      </w:r>
+    </w:p>
+    <w:p>
+      <w:pPr>
+        <w:numPr>
+          <w:ilvl w:val="0"/>
+          <w:numId w:val="2"/>
+        </w:numPr>
+        <w:shd w:val="clear" w:color="auto" w:fill="FFFFFF"/>
+        <w:spacing w:line="293" w:lineRule="atLeast"/>
+        <w:ind w:left="450"/>
+        <w:rPr>
+          <w:rFonts w:ascii="Arial" w:hAnsi="Arial" w:cs="Arial"/>
+          <w:color w:val="242729"/>
+          <w:sz w:val="23"/>
+          <w:szCs w:val="23"/>
+        </w:rPr>
+      </w:pPr>
+      <w:r>
+        <w:rPr>
+          <w:rFonts w:ascii="Arial" w:hAnsi="Arial" w:cs="Arial"/>
+          <w:color w:val="242729"/>
+          <w:sz w:val="23"/>
+          <w:szCs w:val="23"/>
+        </w:rPr>
+        <w:t>Go to: File-&gt;New-&gt;New Module</w:t>
+      </w:r>
+    </w:p>
+    <w:p>
+      <w:pPr>
+        <w:numPr>
+          <w:ilvl w:val="0"/>
+          <w:numId w:val="2"/>
+        </w:numPr>
+        <w:shd w:val="clear" w:color="auto" w:fill="FFFFFF"/>
+        <w:spacing w:line="293" w:lineRule="atLeast"/>
+        <w:ind w:left="450"/>
+        <w:rPr>
+          <w:rFonts w:ascii="Arial" w:hAnsi="Arial" w:cs="Arial"/>
+          <w:color w:val="242729"/>
+          <w:sz w:val="23"/>
+          <w:szCs w:val="23"/>
+        </w:rPr>
+      </w:pPr>
+      <w:r>
+        <w:rPr>
+          <w:rFonts w:ascii="Arial" w:hAnsi="Arial" w:cs="Arial"/>
+          <w:color w:val="242729"/>
+          <w:sz w:val="23"/>
+          <w:szCs w:val="23"/>
+        </w:rPr>
+        <w:t>On the bottom, under "More modules", select "Import .JAR of .AAR Package", which I think is the third option listed.</w:t>
+      </w:r>
+    </w:p>
+    <w:p>
+      <w:pPr>
+        <w:numPr>
+          <w:ilvl w:val="0"/>
+          <w:numId w:val="2"/>
+        </w:numPr>
+        <w:shd w:val="clear" w:color="auto" w:fill="FFFFFF"/>
+        <w:spacing w:line="293" w:lineRule="atLeast"/>
+        <w:ind w:left="450"/>
+        <w:rPr>
+          <w:rFonts w:ascii="Arial" w:hAnsi="Arial" w:cs="Arial"/>
+          <w:color w:val="242729"/>
+          <w:sz w:val="23"/>
+          <w:szCs w:val="23"/>
+        </w:rPr>
+      </w:pPr>
+      <w:r>
+        <w:rPr>
+          <w:rFonts w:ascii="Arial" w:hAnsi="Arial" w:cs="Arial"/>
+          <w:color w:val="242729"/>
+          <w:sz w:val="23"/>
+          <w:szCs w:val="23"/>
+        </w:rPr>
+        <w:t>Click next, and next to the "File name" text field, you will notice a small button with text "...</w:t>
+      </w:r>
+      <w:proofErr w:type="gramStart"/>
+      <w:r>
+        <w:rPr>
+          <w:rFonts w:ascii="Arial" w:hAnsi="Arial" w:cs="Arial"/>
+          <w:color w:val="242729"/>
+          <w:sz w:val="23"/>
+          <w:szCs w:val="23"/>
+        </w:rPr>
+        <w:t>".</w:t>
+      </w:r>
+      <w:proofErr w:type="gramEnd"/>
+      <w:r>
+        <w:rPr>
+          <w:rFonts w:ascii="Arial" w:hAnsi="Arial" w:cs="Arial"/>
+          <w:color w:val="242729"/>
+          <w:sz w:val="23"/>
+          <w:szCs w:val="23"/>
+        </w:rPr>
+        <w:t xml:space="preserve"> Click this button, and locate the .jar file from step 1), leave the "subproject" text field blank and click finish. The Android Studio will start the rebuilding project, which should take about 10-20 seconds, depending on your machine.</w:t>
+      </w:r>
+    </w:p>
+    <w:p>
+      <w:pPr>
+        <w:numPr>
+          <w:ilvl w:val="0"/>
+          <w:numId w:val="2"/>
+        </w:numPr>
+        <w:shd w:val="clear" w:color="auto" w:fill="FFFFFF"/>
+        <w:spacing w:line="293" w:lineRule="atLeast"/>
+        <w:ind w:left="450"/>
+        <w:rPr>
+          <w:rFonts w:ascii="Arial" w:hAnsi="Arial" w:cs="Arial"/>
+          <w:color w:val="242729"/>
+          <w:sz w:val="23"/>
+          <w:szCs w:val="23"/>
+        </w:rPr>
+      </w:pPr>
+      <w:r>
+        <w:rPr>
+          <w:rFonts w:ascii="Arial" w:hAnsi="Arial" w:cs="Arial"/>
+          <w:color w:val="242729"/>
+          <w:sz w:val="23"/>
+          <w:szCs w:val="23"/>
+        </w:rPr>
+        <w:t>Right click on you project in the left "Projects" pane and click "Open Module Settings" (the almost last option from the menu).</w:t>
+      </w:r>
+    </w:p>
+    <w:p>
+      <w:pPr>
+        <w:numPr>
+          <w:ilvl w:val="0"/>
+          <w:numId w:val="2"/>
+        </w:numPr>
+        <w:shd w:val="clear" w:color="auto" w:fill="FFFFFF"/>
+        <w:spacing w:line="293" w:lineRule="atLeast"/>
+        <w:ind w:left="450"/>
+        <w:rPr>
+          <w:rFonts w:ascii="Arial" w:hAnsi="Arial" w:cs="Arial"/>
+          <w:color w:val="242729"/>
+          <w:sz w:val="23"/>
+          <w:szCs w:val="23"/>
+        </w:rPr>
+      </w:pPr>
+      <w:r>
+        <w:rPr>
+          <w:rFonts w:ascii="Arial" w:hAnsi="Arial" w:cs="Arial"/>
+          <w:color w:val="242729"/>
+          <w:sz w:val="23"/>
+          <w:szCs w:val="23"/>
+        </w:rPr>
+        <w:t>Click on the "app" under "Modules", click on the "Dependencies" tab and click the plus on the right and select "3 Module dependency".</w:t>
+      </w:r>
+    </w:p>
+    <w:p>
+      <w:pPr>
+        <w:numPr>
+          <w:ilvl w:val="0"/>
+          <w:numId w:val="2"/>
+        </w:numPr>
+        <w:shd w:val="clear" w:color="auto" w:fill="FFFFFF"/>
+        <w:spacing w:line="293" w:lineRule="atLeast"/>
+        <w:ind w:left="450"/>
+        <w:rPr>
+          <w:rFonts w:ascii="Arial" w:hAnsi="Arial" w:cs="Arial"/>
+          <w:color w:val="242729"/>
+          <w:sz w:val="23"/>
+          <w:szCs w:val="23"/>
+        </w:rPr>
+      </w:pPr>
+      <w:r>
+        <w:rPr>
+          <w:rFonts w:ascii="Arial" w:hAnsi="Arial" w:cs="Arial"/>
+          <w:color w:val="242729"/>
+          <w:sz w:val="23"/>
+          <w:szCs w:val="23"/>
+        </w:rPr>
+        <w:t xml:space="preserve">If your .jar file is listed, select it and click ok. </w:t>
+      </w:r>
+      <w:proofErr w:type="gramStart"/>
+      <w:r>
+        <w:rPr>
+          <w:rFonts w:ascii="Arial" w:hAnsi="Arial" w:cs="Arial"/>
+          <w:color w:val="242729"/>
+          <w:sz w:val="23"/>
+          <w:szCs w:val="23"/>
+        </w:rPr>
+        <w:t>Click apply</w:t>
+      </w:r>
+      <w:proofErr w:type="gramEnd"/>
+      <w:r>
+        <w:rPr>
+          <w:rFonts w:ascii="Arial" w:hAnsi="Arial" w:cs="Arial"/>
+          <w:color w:val="242729"/>
+          <w:sz w:val="23"/>
+          <w:szCs w:val="23"/>
+        </w:rPr>
+        <w:t xml:space="preserve"> and then ok.</w:t>
+      </w:r>
+    </w:p>
+    <w:p>
+      <w:pPr>
+        <w:numPr>
+          <w:ilvl w:val="0"/>
+          <w:numId w:val="2"/>
+        </w:numPr>
+        <w:shd w:val="clear" w:color="auto" w:fill="FFFFFF"/>
+        <w:spacing w:line="293" w:lineRule="atLeast"/>
+        <w:ind w:left="450"/>
+        <w:rPr>
+          <w:rFonts w:ascii="Arial" w:hAnsi="Arial" w:cs="Arial"/>
+          <w:color w:val="242729"/>
+          <w:sz w:val="23"/>
+          <w:szCs w:val="23"/>
+        </w:rPr>
+      </w:pPr>
+      <w:r>
+        <w:rPr>
+          <w:rFonts w:ascii="Arial" w:hAnsi="Arial" w:cs="Arial"/>
+          <w:color w:val="242729"/>
+          <w:sz w:val="23"/>
+          <w:szCs w:val="23"/>
+        </w:rPr>
+        <w:t>The rebuilding process will take another 20-30 seconds</w:t>
+      </w:r>
+    </w:p>
+    <w:p>
+      <w:pPr>
+        <w:numPr>
+          <w:ilvl w:val="0"/>
+          <w:numId w:val="2"/>
+        </w:numPr>
+        <w:shd w:val="clear" w:color="auto" w:fill="FFFFFF"/>
+        <w:spacing w:line="293" w:lineRule="atLeast"/>
+        <w:ind w:left="450"/>
+        <w:rPr>
+          <w:rFonts w:ascii="Arial" w:hAnsi="Arial" w:cs="Arial"/>
+          <w:color w:val="242729"/>
+          <w:sz w:val="23"/>
+          <w:szCs w:val="23"/>
+        </w:rPr>
+      </w:pPr>
+      <w:r>
+        <w:rPr>
+          <w:rFonts w:ascii="Arial" w:hAnsi="Arial" w:cs="Arial"/>
+          <w:color w:val="242729"/>
+          <w:sz w:val="23"/>
+          <w:szCs w:val="23"/>
+        </w:rPr>
+        <w:t xml:space="preserve">If no errors are shown, you have configured your </w:t>
+      </w:r>
+      <w:proofErr w:type="spellStart"/>
+      <w:r>
+        <w:rPr>
+          <w:rFonts w:ascii="Arial" w:hAnsi="Arial" w:cs="Arial"/>
+          <w:color w:val="242729"/>
+          <w:sz w:val="23"/>
+          <w:szCs w:val="23"/>
+        </w:rPr>
+        <w:t>classpath</w:t>
+      </w:r>
+      <w:proofErr w:type="spellEnd"/>
+      <w:r>
+        <w:rPr>
+          <w:rFonts w:ascii="Arial" w:hAnsi="Arial" w:cs="Arial"/>
+          <w:color w:val="242729"/>
+          <w:sz w:val="23"/>
+          <w:szCs w:val="23"/>
+        </w:rPr>
+        <w:t xml:space="preserve"> successfully.</w:t>
+      </w:r>
+    </w:p>
+    <w:p/>
+    <w:p/>
+    <w:p>
+      <w:r>
+        <w:t>THIS DIDN”T WORK!!</w:t>
+      </w:r>
+    </w:p>
+    <w:p>
+      <w:r>
+        <w:t xml:space="preserve">See these instructions: </w:t>
+      </w:r>
+    </w:p>
+    <w:p>
+      <w:hyperlink r:id="rId8" w:history="1">
+        <w:r>
+          <w:rPr>
+            <w:rStyle w:val="Hyperlink"/>
+          </w:rPr>
+          <w:t>https://java.net/projects/javamail/pages/Android</w:t>
+        </w:r>
+      </w:hyperlink>
+    </w:p>
+    <w:p/>
+    <w:p/>
+    <w:p>
+      <w:bookmarkStart w:id="0" w:name="_GoBack"/>
+      <w:proofErr w:type="gramStart"/>
+      <w:r>
+        <w:t>funkynet</w:t>
+      </w:r>
+      <w:r>
+        <w:t>software</w:t>
+      </w:r>
+      <w:r>
+        <w:t xml:space="preserve">@gmail.com  </w:t>
+      </w:r>
+      <w:bookmarkEnd w:id="0"/>
+      <w:r>
+        <w:t>typical</w:t>
+      </w:r>
+      <w:proofErr w:type="gramEnd"/>
+      <w:r>
+        <w:t xml:space="preserve"> 321</w:t>
+      </w:r>
+    </w:p>
+    <w:p/>
+    <w:p/>
     <w:sectPr>
       <w:pgSz w:w="12240" w:h="15840"/>
       <w:pgMar w:top="1440" w:right="1800" w:bottom="1440" w:left="1800" w:header="720" w:footer="720" w:gutter="0"/>
@@ -8770,6 +9168,119 @@
 <file path=word/numbering.xml><?xml version="1.0" encoding="utf-8"?>
 <w:numbering xmlns:wpc="http://schemas.microsoft.com/office/word/2010/wordprocessingCanvas" xmlns:mo="http://schemas.microsoft.com/office/mac/office/2008/main" xmlns:mc="http://schemas.openxmlformats.org/markup-compatibility/2006" xmlns:mv="urn:schemas-microsoft-com:mac:vml" xmlns:o="urn:schemas-microsoft-com:office:office" xmlns:r="http://schemas.openxmlformats.org/officeDocument/2006/relationships" xmlns:m="http://schemas.openxmlformats.org/officeDocument/2006/math" xmlns:v="urn:schemas-microsoft-com:vml" xmlns:wp14="http://schemas.microsoft.com/office/word/2010/wordprocessingDrawing" xmlns:wp="http://schemas.openxmlformats.org/drawingml/2006/wordprocessingDrawing" xmlns:w10="urn:schemas-microsoft-com:office:word" xmlns:w="http://schemas.openxmlformats.org/wordprocessingml/2006/main" xmlns:w14="http://schemas.microsoft.com/office/word/2010/wordml" xmlns:wpg="http://schemas.microsoft.com/office/word/2010/wordprocessingGroup" xmlns:wpi="http://schemas.microsoft.com/office/word/2010/wordprocessingInk" xmlns:wne="http://schemas.microsoft.com/office/word/2006/wordml" xmlns:wps="http://schemas.microsoft.com/office/word/2010/wordprocessingShape" mc:Ignorable="w14 wp14">
   <w:abstractNum w:abstractNumId="0">
+    <w:nsid w:val="0BD77349"/>
+    <w:multiLevelType w:val="multilevel"/>
+    <w:tmpl w:val="01821770"/>
+    <w:lvl w:ilvl="0">
+      <w:start w:val="1"/>
+      <w:numFmt w:val="decimal"/>
+      <w:lvlText w:val="%1."/>
+      <w:lvlJc w:val="left"/>
+      <w:pPr>
+        <w:tabs>
+          <w:tab w:val="num" w:pos="720"/>
+        </w:tabs>
+        <w:ind w:left="720" w:hanging="360"/>
+      </w:pPr>
+    </w:lvl>
+    <w:lvl w:ilvl="1" w:tentative="1">
+      <w:start w:val="1"/>
+      <w:numFmt w:val="decimal"/>
+      <w:lvlText w:val="%2."/>
+      <w:lvlJc w:val="left"/>
+      <w:pPr>
+        <w:tabs>
+          <w:tab w:val="num" w:pos="1440"/>
+        </w:tabs>
+        <w:ind w:left="1440" w:hanging="360"/>
+      </w:pPr>
+    </w:lvl>
+    <w:lvl w:ilvl="2" w:tentative="1">
+      <w:start w:val="1"/>
+      <w:numFmt w:val="decimal"/>
+      <w:lvlText w:val="%3."/>
+      <w:lvlJc w:val="left"/>
+      <w:pPr>
+        <w:tabs>
+          <w:tab w:val="num" w:pos="2160"/>
+        </w:tabs>
+        <w:ind w:left="2160" w:hanging="360"/>
+      </w:pPr>
+    </w:lvl>
+    <w:lvl w:ilvl="3" w:tentative="1">
+      <w:start w:val="1"/>
+      <w:numFmt w:val="decimal"/>
+      <w:lvlText w:val="%4."/>
+      <w:lvlJc w:val="left"/>
+      <w:pPr>
+        <w:tabs>
+          <w:tab w:val="num" w:pos="2880"/>
+        </w:tabs>
+        <w:ind w:left="2880" w:hanging="360"/>
+      </w:pPr>
+    </w:lvl>
+    <w:lvl w:ilvl="4" w:tentative="1">
+      <w:start w:val="1"/>
+      <w:numFmt w:val="decimal"/>
+      <w:lvlText w:val="%5."/>
+      <w:lvlJc w:val="left"/>
+      <w:pPr>
+        <w:tabs>
+          <w:tab w:val="num" w:pos="3600"/>
+        </w:tabs>
+        <w:ind w:left="3600" w:hanging="360"/>
+      </w:pPr>
+    </w:lvl>
+    <w:lvl w:ilvl="5" w:tentative="1">
+      <w:start w:val="1"/>
+      <w:numFmt w:val="decimal"/>
+      <w:lvlText w:val="%6."/>
+      <w:lvlJc w:val="left"/>
+      <w:pPr>
+        <w:tabs>
+          <w:tab w:val="num" w:pos="4320"/>
+        </w:tabs>
+        <w:ind w:left="4320" w:hanging="360"/>
+      </w:pPr>
+    </w:lvl>
+    <w:lvl w:ilvl="6" w:tentative="1">
+      <w:start w:val="1"/>
+      <w:numFmt w:val="decimal"/>
+      <w:lvlText w:val="%7."/>
+      <w:lvlJc w:val="left"/>
+      <w:pPr>
+        <w:tabs>
+          <w:tab w:val="num" w:pos="5040"/>
+        </w:tabs>
+        <w:ind w:left="5040" w:hanging="360"/>
+      </w:pPr>
+    </w:lvl>
+    <w:lvl w:ilvl="7" w:tentative="1">
+      <w:start w:val="1"/>
+      <w:numFmt w:val="decimal"/>
+      <w:lvlText w:val="%8."/>
+      <w:lvlJc w:val="left"/>
+      <w:pPr>
+        <w:tabs>
+          <w:tab w:val="num" w:pos="5760"/>
+        </w:tabs>
+        <w:ind w:left="5760" w:hanging="360"/>
+      </w:pPr>
+    </w:lvl>
+    <w:lvl w:ilvl="8" w:tentative="1">
+      <w:start w:val="1"/>
+      <w:numFmt w:val="decimal"/>
+      <w:lvlText w:val="%9."/>
+      <w:lvlJc w:val="left"/>
+      <w:pPr>
+        <w:tabs>
+          <w:tab w:val="num" w:pos="6480"/>
+        </w:tabs>
+        <w:ind w:left="6480" w:hanging="360"/>
+      </w:pPr>
+    </w:lvl>
+  </w:abstractNum>
+  <w:abstractNum w:abstractNumId="1">
     <w:nsid w:val="76DE6819"/>
     <w:multiLevelType w:val="multilevel"/>
     <w:tmpl w:val="9D28704A"/>
@@ -8919,6 +9430,9 @@
     </w:lvl>
   </w:abstractNum>
   <w:num w:numId="1">
+    <w:abstractNumId w:val="1"/>
+  </w:num>
+  <w:num w:numId="2">
     <w:abstractNumId w:val="0"/>
   </w:num>
 </w:numbering>
@@ -9083,6 +9597,7 @@
   <w:style w:type="character" w:default="1" w:styleId="DefaultParagraphFont">
     <w:name w:val="Default Paragraph Font"/>
     <w:uiPriority w:val="1"/>
+    <w:semiHidden/>
     <w:unhideWhenUsed/>
   </w:style>
   <w:style w:type="table" w:default="1" w:styleId="TableNormal">
@@ -9342,6 +9857,7 @@
   <w:style w:type="character" w:default="1" w:styleId="DefaultParagraphFont">
     <w:name w:val="Default Paragraph Font"/>
     <w:uiPriority w:val="1"/>
+    <w:semiHidden/>
     <w:unhideWhenUsed/>
   </w:style>
   <w:style w:type="table" w:default="1" w:styleId="TableNormal">

</xml_diff>